<commit_message>
added ground vias, making silk screen nice, starting documentation
</commit_message>
<xml_diff>
--- a/Documentation.docx
+++ b/Documentation.docx
@@ -71,14 +71,27 @@
       <w:r>
         <w:t xml:space="preserve">Table </w:t>
       </w:r>
-      <w:fldSimple w:instr=" SEQ Table \* ARABIC ">
-        <w:r>
-          <w:rPr>
-            <w:noProof/>
-          </w:rPr>
-          <w:t>1</w:t>
-        </w:r>
-      </w:fldSimple>
+      <w:r>
+        <w:fldChar w:fldCharType="begin"/>
+      </w:r>
+      <w:r>
+        <w:instrText xml:space="preserve"> SEQ Table \* ARABIC </w:instrText>
+      </w:r>
+      <w:r>
+        <w:fldChar w:fldCharType="separate"/>
+      </w:r>
+      <w:r>
+        <w:rPr>
+          <w:noProof/>
+        </w:rPr>
+        <w:t>1</w:t>
+      </w:r>
+      <w:r>
+        <w:rPr>
+          <w:noProof/>
+        </w:rPr>
+        <w:fldChar w:fldCharType="end"/>
+      </w:r>
       <w:r>
         <w:t xml:space="preserve"> Analog Inputs to Teensy</w:t>
       </w:r>
@@ -167,8 +180,6 @@
             <w:r>
               <w:t>A1</w:t>
             </w:r>
-            <w:bookmarkStart w:id="0" w:name="_GoBack"/>
-            <w:bookmarkEnd w:id="0"/>
           </w:p>
         </w:tc>
         <w:tc>
@@ -274,26 +285,6 @@
               <w:t>Reading from FC stack pressure sensor. On board voltage dividers divide signal by 2.</w:t>
             </w:r>
           </w:p>
-        </w:tc>
-      </w:tr>
-      <w:tr>
-        <w:tc>
-          <w:tcPr>
-            <w:tcW w:w="3116" w:type="dxa"/>
-          </w:tcPr>
-          <w:p/>
-        </w:tc>
-        <w:tc>
-          <w:tcPr>
-            <w:tcW w:w="3117" w:type="dxa"/>
-          </w:tcPr>
-          <w:p/>
-        </w:tc>
-        <w:tc>
-          <w:tcPr>
-            <w:tcW w:w="3117" w:type="dxa"/>
-          </w:tcPr>
-          <w:p/>
         </w:tc>
       </w:tr>
     </w:tbl>
@@ -331,14 +322,27 @@
       <w:r>
         <w:t xml:space="preserve">Table </w:t>
       </w:r>
-      <w:fldSimple w:instr=" SEQ Table \* ARABIC ">
-        <w:r>
-          <w:rPr>
-            <w:noProof/>
-          </w:rPr>
-          <w:t>2</w:t>
-        </w:r>
-      </w:fldSimple>
+      <w:r>
+        <w:fldChar w:fldCharType="begin"/>
+      </w:r>
+      <w:r>
+        <w:instrText xml:space="preserve"> SEQ Table \* ARABIC </w:instrText>
+      </w:r>
+      <w:r>
+        <w:fldChar w:fldCharType="separate"/>
+      </w:r>
+      <w:r>
+        <w:rPr>
+          <w:noProof/>
+        </w:rPr>
+        <w:t>2</w:t>
+      </w:r>
+      <w:r>
+        <w:rPr>
+          <w:noProof/>
+        </w:rPr>
+        <w:fldChar w:fldCharType="end"/>
+      </w:r>
       <w:r>
         <w:t xml:space="preserve"> Digital Signals to Teensy</w:t>
       </w:r>
@@ -1049,14 +1053,27 @@
       <w:r>
         <w:t xml:space="preserve">Table </w:t>
       </w:r>
-      <w:fldSimple w:instr=" SEQ Table \* ARABIC ">
-        <w:r>
-          <w:rPr>
-            <w:noProof/>
-          </w:rPr>
-          <w:t>3</w:t>
-        </w:r>
-      </w:fldSimple>
+      <w:r>
+        <w:fldChar w:fldCharType="begin"/>
+      </w:r>
+      <w:r>
+        <w:instrText xml:space="preserve"> SEQ Table \* ARABIC </w:instrText>
+      </w:r>
+      <w:r>
+        <w:fldChar w:fldCharType="separate"/>
+      </w:r>
+      <w:r>
+        <w:rPr>
+          <w:noProof/>
+        </w:rPr>
+        <w:t>3</w:t>
+      </w:r>
+      <w:r>
+        <w:rPr>
+          <w:noProof/>
+        </w:rPr>
+        <w:fldChar w:fldCharType="end"/>
+      </w:r>
       <w:r>
         <w:t xml:space="preserve"> Connections to Multiplexor</w:t>
       </w:r>
@@ -1530,7 +1547,7 @@
                           <pic:cNvPicPr/>
                         </pic:nvPicPr>
                         <pic:blipFill>
-                          <a:blip r:embed="rId5">
+                          <a:blip r:embed="rId6">
                             <a:extLst>
                               <a:ext uri="{28A0092B-C50C-407E-A947-70E740481C1C}">
                                 <a14:useLocalDpi xmlns:a14="http://schemas.microsoft.com/office/drawing/2010/main" val="0"/>
@@ -1564,14 +1581,27 @@
             <w:r>
               <w:t xml:space="preserve">Figure </w:t>
             </w:r>
-            <w:fldSimple w:instr=" SEQ Figure \* ARABIC ">
-              <w:r>
-                <w:rPr>
-                  <w:noProof/>
-                </w:rPr>
-                <w:t>1</w:t>
-              </w:r>
-            </w:fldSimple>
+            <w:r>
+              <w:fldChar w:fldCharType="begin"/>
+            </w:r>
+            <w:r>
+              <w:instrText xml:space="preserve"> SEQ Figure \* ARABIC </w:instrText>
+            </w:r>
+            <w:r>
+              <w:fldChar w:fldCharType="separate"/>
+            </w:r>
+            <w:r>
+              <w:rPr>
+                <w:noProof/>
+              </w:rPr>
+              <w:t>1</w:t>
+            </w:r>
+            <w:r>
+              <w:rPr>
+                <w:noProof/>
+              </w:rPr>
+              <w:fldChar w:fldCharType="end"/>
+            </w:r>
             <w:r>
               <w:t xml:space="preserve"> Multiplexor truth table (taken from datasheet)</w:t>
             </w:r>
@@ -1605,52 +1635,232 @@
       </w:r>
     </w:p>
     <w:p>
-      <w:pPr>
-        <w:pStyle w:val="Heading3"/>
-      </w:pPr>
-      <w:r>
-        <w:t>RTC Breakout</w:t>
+      <w:r>
+        <w:t>Adafruit SHT31 Breakout Board:</w:t>
       </w:r>
     </w:p>
     <w:p>
       <w:pPr>
-        <w:pStyle w:val="Heading3"/>
-      </w:pPr>
-      <w:r>
-        <w:t>LCD Board</w:t>
+        <w:pStyle w:val="ListParagraph"/>
+        <w:numPr>
+          <w:ilvl w:val="0"/>
+          <w:numId w:val="1"/>
+        </w:numPr>
+      </w:pPr>
+      <w:r>
+        <w:t>3.3V</w:t>
       </w:r>
     </w:p>
     <w:p>
       <w:pPr>
-        <w:pStyle w:val="Heading3"/>
-      </w:pPr>
-      <w:r>
-        <w:t>Status LEDs</w:t>
+        <w:pStyle w:val="ListParagraph"/>
+        <w:numPr>
+          <w:ilvl w:val="0"/>
+          <w:numId w:val="1"/>
+        </w:numPr>
+      </w:pPr>
+      <w:r>
+        <w:t>+/-0.3C temperature accuracy</w:t>
       </w:r>
     </w:p>
     <w:p>
       <w:pPr>
-        <w:pStyle w:val="Heading3"/>
-      </w:pPr>
-      <w:r>
-        <w:t>Motor Controller</w:t>
+        <w:pStyle w:val="ListParagraph"/>
+        <w:numPr>
+          <w:ilvl w:val="0"/>
+          <w:numId w:val="1"/>
+        </w:numPr>
+      </w:pPr>
+      <w:r>
+        <w:t>+/-2 % humidity accuracy</w:t>
       </w:r>
     </w:p>
     <w:p>
       <w:pPr>
-        <w:pStyle w:val="Heading3"/>
-      </w:pPr>
-      <w:r>
-        <w:t>CVM Board</w:t>
+        <w:pStyle w:val="ListParagraph"/>
+        <w:numPr>
+          <w:ilvl w:val="0"/>
+          <w:numId w:val="1"/>
+        </w:numPr>
+      </w:pPr>
+      <w:r>
+        <w:t>Default I2C address 0x44</w:t>
       </w:r>
     </w:p>
     <w:p>
       <w:pPr>
+        <w:pStyle w:val="ListParagraph"/>
+        <w:numPr>
+          <w:ilvl w:val="0"/>
+          <w:numId w:val="1"/>
+        </w:numPr>
+      </w:pPr>
+      <w:hyperlink r:id="rId7" w:history="1">
+        <w:r>
+          <w:rPr>
+            <w:rStyle w:val="Hyperlink"/>
+          </w:rPr>
+          <w:t>https://learn.adafruit.com/adafruit-sht31-d-temperature-and-humidity-sensor-breakout/wiring-and-test</w:t>
+        </w:r>
+      </w:hyperlink>
+    </w:p>
+    <w:p>
+      <w:pPr>
+        <w:pStyle w:val="ListParagraph"/>
+        <w:numPr>
+          <w:ilvl w:val="0"/>
+          <w:numId w:val="1"/>
+        </w:numPr>
+      </w:pPr>
+      <w:r>
+        <w:t xml:space="preserve">C++ Library </w:t>
+      </w:r>
+      <w:hyperlink r:id="rId8" w:history="1">
+        <w:r>
+          <w:rPr>
+            <w:rStyle w:val="Hyperlink"/>
+          </w:rPr>
+          <w:t>https://github.com/adafruit/Adafruit_SHT31</w:t>
+        </w:r>
+      </w:hyperlink>
+    </w:p>
+    <w:p>
+      <w:pPr>
+        <w:pStyle w:val="ListParagraph"/>
+        <w:numPr>
+          <w:ilvl w:val="0"/>
+          <w:numId w:val="1"/>
+        </w:numPr>
+      </w:pPr>
+      <w:r>
+        <w:t>Will have to be modified to work with MBED RTOS</w:t>
+      </w:r>
+    </w:p>
+    <w:p>
+      <w:pPr>
         <w:pStyle w:val="Heading3"/>
       </w:pPr>
       <w:r>
+        <w:t>RTC Breakout</w:t>
+      </w:r>
+    </w:p>
+    <w:p>
+      <w:r>
+        <w:t>Adafruit DS3231 RTC Breakout</w:t>
+      </w:r>
+    </w:p>
+    <w:p>
+      <w:pPr>
+        <w:pStyle w:val="ListParagraph"/>
+        <w:numPr>
+          <w:ilvl w:val="0"/>
+          <w:numId w:val="2"/>
+        </w:numPr>
+      </w:pPr>
+      <w:r>
+        <w:t>3.3V</w:t>
+      </w:r>
+    </w:p>
+    <w:p>
+      <w:pPr>
+        <w:pStyle w:val="ListParagraph"/>
+        <w:numPr>
+          <w:ilvl w:val="0"/>
+          <w:numId w:val="2"/>
+        </w:numPr>
+      </w:pPr>
+      <w:r>
+        <w:t>Temperature Drift Corrected</w:t>
+      </w:r>
+    </w:p>
+    <w:p>
+      <w:pPr>
+        <w:pStyle w:val="ListParagraph"/>
+        <w:numPr>
+          <w:ilvl w:val="0"/>
+          <w:numId w:val="2"/>
+        </w:numPr>
+      </w:pPr>
+      <w:r>
+        <w:t>I2C Address 0x68</w:t>
+      </w:r>
+    </w:p>
+    <w:p>
+      <w:pPr>
+        <w:pStyle w:val="ListParagraph"/>
+        <w:numPr>
+          <w:ilvl w:val="0"/>
+          <w:numId w:val="2"/>
+        </w:numPr>
+      </w:pPr>
+      <w:r>
+        <w:t xml:space="preserve">C++ Library </w:t>
+      </w:r>
+      <w:hyperlink r:id="rId9" w:history="1">
+        <w:r>
+          <w:rPr>
+            <w:rStyle w:val="Hyperlink"/>
+          </w:rPr>
+          <w:t>https://github.com/adafruit/RTClib</w:t>
+        </w:r>
+      </w:hyperlink>
+      <w:r>
+        <w:t xml:space="preserve"> </w:t>
+      </w:r>
+    </w:p>
+    <w:p>
+      <w:pPr>
+        <w:pStyle w:val="ListParagraph"/>
+        <w:numPr>
+          <w:ilvl w:val="0"/>
+          <w:numId w:val="2"/>
+        </w:numPr>
+      </w:pPr>
+      <w:r>
+        <w:t>Will have to be modified to work with MBED RTOS</w:t>
+      </w:r>
+    </w:p>
+    <w:p>
+      <w:pPr>
+        <w:pStyle w:val="Heading3"/>
+      </w:pPr>
+      <w:r>
+        <w:t>LCD Board</w:t>
+      </w:r>
+    </w:p>
+    <w:p>
+      <w:pPr>
+        <w:pStyle w:val="Heading3"/>
+      </w:pPr>
+      <w:r>
+        <w:t>Status LEDs</w:t>
+      </w:r>
+    </w:p>
+    <w:p>
+      <w:pPr>
+        <w:pStyle w:val="Heading3"/>
+      </w:pPr>
+      <w:r>
+        <w:t>Motor Controller</w:t>
+      </w:r>
+    </w:p>
+    <w:p>
+      <w:pPr>
+        <w:pStyle w:val="Heading3"/>
+      </w:pPr>
+      <w:r>
+        <w:t>CVM Board</w:t>
+      </w:r>
+    </w:p>
+    <w:p>
+      <w:pPr>
+        <w:pStyle w:val="Heading3"/>
+      </w:pPr>
+      <w:r>
         <w:t>Fan Controller</w:t>
       </w:r>
+      <w:bookmarkStart w:id="0" w:name="_GoBack"/>
+      <w:bookmarkEnd w:id="0"/>
     </w:p>
     <w:p>
       <w:pPr>
@@ -4959,6 +5169,243 @@
     </w:sectPr>
   </w:body>
 </w:document>
+</file>
+
+<file path=word/numbering.xml><?xml version="1.0" encoding="utf-8"?>
+<w:numbering xmlns:wpc="http://schemas.microsoft.com/office/word/2010/wordprocessingCanvas" xmlns:cx="http://schemas.microsoft.com/office/drawing/2014/chartex" xmlns:cx1="http://schemas.microsoft.com/office/drawing/2015/9/8/chartex" xmlns:cx2="http://schemas.microsoft.com/office/drawing/2015/10/21/chartex" xmlns:cx3="http://schemas.microsoft.com/office/drawing/2016/5/9/chartex" xmlns:cx4="http://schemas.microsoft.com/office/drawing/2016/5/10/chartex" xmlns:cx5="http://schemas.microsoft.com/office/drawing/2016/5/11/chartex" xmlns:mc="http://schemas.openxmlformats.org/markup-compatibility/2006" xmlns:o="urn:schemas-microsoft-com:office:office" xmlns:r="http://schemas.openxmlformats.org/officeDocument/2006/relationships" xmlns:m="http://schemas.openxmlformats.org/officeDocument/2006/math" xmlns:v="urn:schemas-microsoft-com:vml" xmlns:wp14="http://schemas.microsoft.com/office/word/2010/wordprocessingDrawing" xmlns:wp="http://schemas.openxmlformats.org/drawingml/2006/wordprocessingDrawing" xmlns:w10="urn:schemas-microsoft-com:office:word" xmlns:w="http://schemas.openxmlformats.org/wordprocessingml/2006/main" xmlns:w14="http://schemas.microsoft.com/office/word/2010/wordml" xmlns:w15="http://schemas.microsoft.com/office/word/2012/wordml" xmlns:w16se="http://schemas.microsoft.com/office/word/2015/wordml/symex" xmlns:wpg="http://schemas.microsoft.com/office/word/2010/wordprocessingGroup" xmlns:wpi="http://schemas.microsoft.com/office/word/2010/wordprocessingInk" xmlns:wne="http://schemas.microsoft.com/office/word/2006/wordml" xmlns:wps="http://schemas.microsoft.com/office/word/2010/wordprocessingShape" mc:Ignorable="w14 w15 w16se wp14">
+  <w:abstractNum w:abstractNumId="0" w15:restartNumberingAfterBreak="0">
+    <w:nsid w:val="37FA4039"/>
+    <w:multiLevelType w:val="hybridMultilevel"/>
+    <w:tmpl w:val="2BDC1A96"/>
+    <w:lvl w:ilvl="0" w:tplc="10090001">
+      <w:start w:val="1"/>
+      <w:numFmt w:val="bullet"/>
+      <w:lvlText w:val=""/>
+      <w:lvlJc w:val="left"/>
+      <w:pPr>
+        <w:ind w:left="720" w:hanging="360"/>
+      </w:pPr>
+      <w:rPr>
+        <w:rFonts w:ascii="Symbol" w:hAnsi="Symbol" w:hint="default"/>
+      </w:rPr>
+    </w:lvl>
+    <w:lvl w:ilvl="1" w:tplc="10090003" w:tentative="1">
+      <w:start w:val="1"/>
+      <w:numFmt w:val="bullet"/>
+      <w:lvlText w:val="o"/>
+      <w:lvlJc w:val="left"/>
+      <w:pPr>
+        <w:ind w:left="1440" w:hanging="360"/>
+      </w:pPr>
+      <w:rPr>
+        <w:rFonts w:ascii="Courier New" w:hAnsi="Courier New" w:cs="Courier New" w:hint="default"/>
+      </w:rPr>
+    </w:lvl>
+    <w:lvl w:ilvl="2" w:tplc="10090005" w:tentative="1">
+      <w:start w:val="1"/>
+      <w:numFmt w:val="bullet"/>
+      <w:lvlText w:val=""/>
+      <w:lvlJc w:val="left"/>
+      <w:pPr>
+        <w:ind w:left="2160" w:hanging="360"/>
+      </w:pPr>
+      <w:rPr>
+        <w:rFonts w:ascii="Wingdings" w:hAnsi="Wingdings" w:hint="default"/>
+      </w:rPr>
+    </w:lvl>
+    <w:lvl w:ilvl="3" w:tplc="10090001" w:tentative="1">
+      <w:start w:val="1"/>
+      <w:numFmt w:val="bullet"/>
+      <w:lvlText w:val=""/>
+      <w:lvlJc w:val="left"/>
+      <w:pPr>
+        <w:ind w:left="2880" w:hanging="360"/>
+      </w:pPr>
+      <w:rPr>
+        <w:rFonts w:ascii="Symbol" w:hAnsi="Symbol" w:hint="default"/>
+      </w:rPr>
+    </w:lvl>
+    <w:lvl w:ilvl="4" w:tplc="10090003" w:tentative="1">
+      <w:start w:val="1"/>
+      <w:numFmt w:val="bullet"/>
+      <w:lvlText w:val="o"/>
+      <w:lvlJc w:val="left"/>
+      <w:pPr>
+        <w:ind w:left="3600" w:hanging="360"/>
+      </w:pPr>
+      <w:rPr>
+        <w:rFonts w:ascii="Courier New" w:hAnsi="Courier New" w:cs="Courier New" w:hint="default"/>
+      </w:rPr>
+    </w:lvl>
+    <w:lvl w:ilvl="5" w:tplc="10090005" w:tentative="1">
+      <w:start w:val="1"/>
+      <w:numFmt w:val="bullet"/>
+      <w:lvlText w:val=""/>
+      <w:lvlJc w:val="left"/>
+      <w:pPr>
+        <w:ind w:left="4320" w:hanging="360"/>
+      </w:pPr>
+      <w:rPr>
+        <w:rFonts w:ascii="Wingdings" w:hAnsi="Wingdings" w:hint="default"/>
+      </w:rPr>
+    </w:lvl>
+    <w:lvl w:ilvl="6" w:tplc="10090001" w:tentative="1">
+      <w:start w:val="1"/>
+      <w:numFmt w:val="bullet"/>
+      <w:lvlText w:val=""/>
+      <w:lvlJc w:val="left"/>
+      <w:pPr>
+        <w:ind w:left="5040" w:hanging="360"/>
+      </w:pPr>
+      <w:rPr>
+        <w:rFonts w:ascii="Symbol" w:hAnsi="Symbol" w:hint="default"/>
+      </w:rPr>
+    </w:lvl>
+    <w:lvl w:ilvl="7" w:tplc="10090003" w:tentative="1">
+      <w:start w:val="1"/>
+      <w:numFmt w:val="bullet"/>
+      <w:lvlText w:val="o"/>
+      <w:lvlJc w:val="left"/>
+      <w:pPr>
+        <w:ind w:left="5760" w:hanging="360"/>
+      </w:pPr>
+      <w:rPr>
+        <w:rFonts w:ascii="Courier New" w:hAnsi="Courier New" w:cs="Courier New" w:hint="default"/>
+      </w:rPr>
+    </w:lvl>
+    <w:lvl w:ilvl="8" w:tplc="10090005" w:tentative="1">
+      <w:start w:val="1"/>
+      <w:numFmt w:val="bullet"/>
+      <w:lvlText w:val=""/>
+      <w:lvlJc w:val="left"/>
+      <w:pPr>
+        <w:ind w:left="6480" w:hanging="360"/>
+      </w:pPr>
+      <w:rPr>
+        <w:rFonts w:ascii="Wingdings" w:hAnsi="Wingdings" w:hint="default"/>
+      </w:rPr>
+    </w:lvl>
+  </w:abstractNum>
+  <w:abstractNum w:abstractNumId="1" w15:restartNumberingAfterBreak="0">
+    <w:nsid w:val="6A8F4703"/>
+    <w:multiLevelType w:val="hybridMultilevel"/>
+    <w:tmpl w:val="1D30F980"/>
+    <w:lvl w:ilvl="0" w:tplc="10090001">
+      <w:start w:val="1"/>
+      <w:numFmt w:val="bullet"/>
+      <w:lvlText w:val=""/>
+      <w:lvlJc w:val="left"/>
+      <w:pPr>
+        <w:ind w:left="720" w:hanging="360"/>
+      </w:pPr>
+      <w:rPr>
+        <w:rFonts w:ascii="Symbol" w:hAnsi="Symbol" w:hint="default"/>
+      </w:rPr>
+    </w:lvl>
+    <w:lvl w:ilvl="1" w:tplc="10090003" w:tentative="1">
+      <w:start w:val="1"/>
+      <w:numFmt w:val="bullet"/>
+      <w:lvlText w:val="o"/>
+      <w:lvlJc w:val="left"/>
+      <w:pPr>
+        <w:ind w:left="1440" w:hanging="360"/>
+      </w:pPr>
+      <w:rPr>
+        <w:rFonts w:ascii="Courier New" w:hAnsi="Courier New" w:cs="Courier New" w:hint="default"/>
+      </w:rPr>
+    </w:lvl>
+    <w:lvl w:ilvl="2" w:tplc="10090005" w:tentative="1">
+      <w:start w:val="1"/>
+      <w:numFmt w:val="bullet"/>
+      <w:lvlText w:val=""/>
+      <w:lvlJc w:val="left"/>
+      <w:pPr>
+        <w:ind w:left="2160" w:hanging="360"/>
+      </w:pPr>
+      <w:rPr>
+        <w:rFonts w:ascii="Wingdings" w:hAnsi="Wingdings" w:hint="default"/>
+      </w:rPr>
+    </w:lvl>
+    <w:lvl w:ilvl="3" w:tplc="10090001" w:tentative="1">
+      <w:start w:val="1"/>
+      <w:numFmt w:val="bullet"/>
+      <w:lvlText w:val=""/>
+      <w:lvlJc w:val="left"/>
+      <w:pPr>
+        <w:ind w:left="2880" w:hanging="360"/>
+      </w:pPr>
+      <w:rPr>
+        <w:rFonts w:ascii="Symbol" w:hAnsi="Symbol" w:hint="default"/>
+      </w:rPr>
+    </w:lvl>
+    <w:lvl w:ilvl="4" w:tplc="10090003" w:tentative="1">
+      <w:start w:val="1"/>
+      <w:numFmt w:val="bullet"/>
+      <w:lvlText w:val="o"/>
+      <w:lvlJc w:val="left"/>
+      <w:pPr>
+        <w:ind w:left="3600" w:hanging="360"/>
+      </w:pPr>
+      <w:rPr>
+        <w:rFonts w:ascii="Courier New" w:hAnsi="Courier New" w:cs="Courier New" w:hint="default"/>
+      </w:rPr>
+    </w:lvl>
+    <w:lvl w:ilvl="5" w:tplc="10090005" w:tentative="1">
+      <w:start w:val="1"/>
+      <w:numFmt w:val="bullet"/>
+      <w:lvlText w:val=""/>
+      <w:lvlJc w:val="left"/>
+      <w:pPr>
+        <w:ind w:left="4320" w:hanging="360"/>
+      </w:pPr>
+      <w:rPr>
+        <w:rFonts w:ascii="Wingdings" w:hAnsi="Wingdings" w:hint="default"/>
+      </w:rPr>
+    </w:lvl>
+    <w:lvl w:ilvl="6" w:tplc="10090001" w:tentative="1">
+      <w:start w:val="1"/>
+      <w:numFmt w:val="bullet"/>
+      <w:lvlText w:val=""/>
+      <w:lvlJc w:val="left"/>
+      <w:pPr>
+        <w:ind w:left="5040" w:hanging="360"/>
+      </w:pPr>
+      <w:rPr>
+        <w:rFonts w:ascii="Symbol" w:hAnsi="Symbol" w:hint="default"/>
+      </w:rPr>
+    </w:lvl>
+    <w:lvl w:ilvl="7" w:tplc="10090003" w:tentative="1">
+      <w:start w:val="1"/>
+      <w:numFmt w:val="bullet"/>
+      <w:lvlText w:val="o"/>
+      <w:lvlJc w:val="left"/>
+      <w:pPr>
+        <w:ind w:left="5760" w:hanging="360"/>
+      </w:pPr>
+      <w:rPr>
+        <w:rFonts w:ascii="Courier New" w:hAnsi="Courier New" w:cs="Courier New" w:hint="default"/>
+      </w:rPr>
+    </w:lvl>
+    <w:lvl w:ilvl="8" w:tplc="10090005" w:tentative="1">
+      <w:start w:val="1"/>
+      <w:numFmt w:val="bullet"/>
+      <w:lvlText w:val=""/>
+      <w:lvlJc w:val="left"/>
+      <w:pPr>
+        <w:ind w:left="6480" w:hanging="360"/>
+      </w:pPr>
+      <w:rPr>
+        <w:rFonts w:ascii="Wingdings" w:hAnsi="Wingdings" w:hint="default"/>
+      </w:rPr>
+    </w:lvl>
+  </w:abstractNum>
+  <w:num w:numId="1">
+    <w:abstractNumId w:val="1"/>
+  </w:num>
+  <w:num w:numId="2">
+    <w:abstractNumId w:val="0"/>
+  </w:num>
+</w:numbering>
 </file>
 
 <file path=word/styles.xml><?xml version="1.0" encoding="utf-8"?>
@@ -5459,6 +5906,7 @@
   <w:style w:type="character" w:default="1" w:styleId="DefaultParagraphFont">
     <w:name w:val="Default Paragraph Font"/>
     <w:uiPriority w:val="1"/>
+    <w:semiHidden/>
     <w:unhideWhenUsed/>
   </w:style>
   <w:style w:type="table" w:default="1" w:styleId="TableNormal">
@@ -5576,6 +6024,28 @@
       <w:color w:val="000000" w:themeColor="text1"/>
       <w:sz w:val="24"/>
       <w:szCs w:val="24"/>
+    </w:rPr>
+  </w:style>
+  <w:style w:type="paragraph" w:styleId="ListParagraph">
+    <w:name w:val="List Paragraph"/>
+    <w:basedOn w:val="Normal"/>
+    <w:uiPriority w:val="34"/>
+    <w:qFormat/>
+    <w:rsid w:val="008B3072"/>
+    <w:pPr>
+      <w:ind w:left="720"/>
+      <w:contextualSpacing/>
+    </w:pPr>
+  </w:style>
+  <w:style w:type="character" w:styleId="Hyperlink">
+    <w:name w:val="Hyperlink"/>
+    <w:basedOn w:val="DefaultParagraphFont"/>
+    <w:uiPriority w:val="99"/>
+    <w:unhideWhenUsed/>
+    <w:rsid w:val="008B3072"/>
+    <w:rPr>
+      <w:color w:val="0563C1" w:themeColor="hyperlink"/>
+      <w:u w:val="single"/>
     </w:rPr>
   </w:style>
 </w:styles>
@@ -5847,7 +6317,7 @@
 </file>
 
 <file path=customXml/itemProps1.xml><?xml version="1.0" encoding="utf-8"?>
-<ds:datastoreItem xmlns:ds="http://schemas.openxmlformats.org/officeDocument/2006/customXml" ds:itemID="{B3411656-28E9-4512-ACAB-541A7660927D}">
+<ds:datastoreItem xmlns:ds="http://schemas.openxmlformats.org/officeDocument/2006/customXml" ds:itemID="{86DF6E01-951D-40E3-AB32-AB784DAFA116}">
   <ds:schemaRefs>
     <ds:schemaRef ds:uri="http://schemas.openxmlformats.org/officeDocument/2006/bibliography"/>
   </ds:schemaRefs>

</xml_diff>